<commit_message>
修改cmd_set_mode接口协议，拆成 cmd_set_test_mode 与 cmd_set_normal_mode 两个分开
</commit_message>
<xml_diff>
--- a/design/铂智-网关通信文档.docx
+++ b/design/铂智-网关通信文档.docx
@@ -3056,10 +3056,10 @@
           <w:szCs w:val="21"/>
         </w:rPr>
       </w:pPr>
-      <w:bookmarkStart w:id="4" w:name="OLE_LINK6"/>
-      <w:bookmarkStart w:id="5" w:name="OLE_LINK7"/>
-      <w:bookmarkStart w:id="6" w:name="OLE_LINK24"/>
-      <w:bookmarkStart w:id="7" w:name="OLE_LINK25"/>
+      <w:bookmarkStart w:id="4" w:name="OLE_LINK7"/>
+      <w:bookmarkStart w:id="5" w:name="OLE_LINK6"/>
+      <w:bookmarkStart w:id="6" w:name="OLE_LINK25"/>
+      <w:bookmarkStart w:id="7" w:name="OLE_LINK24"/>
       <w:r>
         <w:rPr>
           <w:rFonts w:ascii="微软雅黑" w:hAnsi="微软雅黑" w:eastAsia="微软雅黑"/>
@@ -7758,8 +7758,6 @@
         </w:rPr>
         <w:t>节点注册(网关-&gt;服务)</w:t>
       </w:r>
-      <w:bookmarkStart w:id="19" w:name="_GoBack"/>
-      <w:bookmarkEnd w:id="19"/>
     </w:p>
     <w:p>
       <w:pPr>
@@ -8277,13 +8275,7 @@
         <w:rPr>
           <w:szCs w:val="22"/>
         </w:rPr>
-        <w:t>"cmd": "</w:t>
-      </w:r>
-      <w:r>
-        <w:rPr>
-          <w:szCs w:val="22"/>
-        </w:rPr>
-        <w:t>cmd_</w:t>
+        <w:t>"cmd": "cmd_</w:t>
       </w:r>
       <w:r>
         <w:rPr>
@@ -8296,323 +8288,7 @@
           <w:u w:val="none"/>
           <w:vertAlign w:val="baseline"/>
         </w:rPr>
-        <w:t>set_mode</w:t>
-      </w:r>
-      <w:r>
-        <w:rPr>
-          <w:szCs w:val="22"/>
-        </w:rPr>
-        <w:t>",</w:t>
-      </w:r>
-    </w:p>
-    <w:p>
-      <w:pPr>
-        <w:shd w:val="clear" w:color="auto" w:fill="CECECE" w:themeFill="background1" w:themeFillShade="D9"/>
-        <w:spacing w:line="300" w:lineRule="auto"/>
-        <w:rPr>
-          <w:szCs w:val="22"/>
-        </w:rPr>
-      </w:pPr>
-      <w:r>
-        <w:rPr>
-          <w:szCs w:val="22"/>
-        </w:rPr>
-        <w:tab/>
-      </w:r>
-      <w:r>
-        <w:rPr>
-          <w:szCs w:val="22"/>
-        </w:rPr>
-        <w:t>"</w:t>
-      </w:r>
-      <w:r>
-        <w:rPr>
-          <w:rFonts w:ascii="微软雅黑" w:hAnsi="微软雅黑" w:eastAsia="微软雅黑"/>
-          <w:szCs w:val="21"/>
-        </w:rPr>
-        <w:t xml:space="preserve"> gw_mac</w:t>
-      </w:r>
-      <w:r>
-        <w:rPr>
-          <w:szCs w:val="22"/>
-        </w:rPr>
-        <w:t>": "123456789",</w:t>
-      </w:r>
-    </w:p>
-    <w:p>
-      <w:pPr>
-        <w:shd w:val="clear" w:color="auto" w:fill="CECECE" w:themeFill="background1" w:themeFillShade="D9"/>
-        <w:ind w:firstLine="420"/>
-        <w:rPr>
-          <w:rFonts w:hint="eastAsia" w:ascii="微软雅黑" w:hAnsi="微软雅黑" w:eastAsia="微软雅黑"/>
-          <w:szCs w:val="21"/>
-        </w:rPr>
-      </w:pPr>
-      <w:r>
-        <w:rPr>
-          <w:rFonts w:hint="default" w:ascii="微软雅黑" w:hAnsi="微软雅黑" w:eastAsia="微软雅黑"/>
-          <w:szCs w:val="21"/>
-        </w:rPr>
-        <w:t xml:space="preserve">“work_mode”: 1  //1 测试模式  0恢复正常模式 </w:t>
-      </w:r>
-    </w:p>
-    <w:p>
-      <w:pPr>
-        <w:shd w:val="clear" w:color="auto" w:fill="CECECE" w:themeFill="background1" w:themeFillShade="D9"/>
-        <w:spacing w:line="300" w:lineRule="auto"/>
-        <w:rPr>
-          <w:szCs w:val="22"/>
-        </w:rPr>
-      </w:pPr>
-      <w:r>
-        <w:rPr>
-          <w:szCs w:val="22"/>
-        </w:rPr>
-        <w:tab/>
-      </w:r>
-      <w:r>
-        <w:rPr>
-          <w:szCs w:val="22"/>
-        </w:rPr>
-        <w:t>"device_info": {</w:t>
-      </w:r>
-    </w:p>
-    <w:p>
-      <w:pPr>
-        <w:shd w:val="clear" w:color="auto" w:fill="CECECE" w:themeFill="background1" w:themeFillShade="D9"/>
-        <w:spacing w:line="300" w:lineRule="auto"/>
-        <w:rPr>
-          <w:szCs w:val="22"/>
-        </w:rPr>
-      </w:pPr>
-      <w:r>
-        <w:rPr>
-          <w:szCs w:val="22"/>
-        </w:rPr>
-        <w:tab/>
-      </w:r>
-      <w:r>
-        <w:rPr>
-          <w:szCs w:val="22"/>
-        </w:rPr>
-        <w:tab/>
-      </w:r>
-      <w:r>
-        <w:rPr>
-          <w:szCs w:val="22"/>
-        </w:rPr>
-        <w:t>"device_mac": "123456789",</w:t>
-      </w:r>
-    </w:p>
-    <w:p>
-      <w:pPr>
-        <w:shd w:val="clear" w:color="auto" w:fill="CECECE" w:themeFill="background1" w:themeFillShade="D9"/>
-        <w:spacing w:line="300" w:lineRule="auto"/>
-        <w:rPr>
-          <w:rFonts w:hint="eastAsia" w:ascii="Calibri" w:hAnsi="Calibri" w:eastAsia="华文宋体" w:cs="Calibri"/>
-          <w:lang w:val="en-US" w:eastAsia="zh-CN"/>
-        </w:rPr>
-      </w:pPr>
-      <w:r>
-        <w:rPr>
-          <w:rFonts w:hint="eastAsia"/>
-          <w:szCs w:val="22"/>
-          <w:lang w:val="en-US" w:eastAsia="zh-CN"/>
-        </w:rPr>
-        <w:t xml:space="preserve">          </w:t>
-      </w:r>
-      <w:r>
-        <w:rPr>
-          <w:rFonts w:hint="default"/>
-          <w:szCs w:val="22"/>
-          <w:lang w:eastAsia="zh-CN"/>
-        </w:rPr>
-        <w:t>”</w:t>
-      </w:r>
-      <w:r>
-        <w:rPr>
-          <w:rFonts w:hint="eastAsia" w:ascii="Calibri" w:hAnsi="Calibri" w:eastAsia="华文宋体" w:cs="Calibri"/>
-          <w:lang w:val="en-US" w:eastAsia="zh-CN"/>
-        </w:rPr>
-        <w:t>tx_rate</w:t>
-      </w:r>
-      <w:r>
-        <w:rPr>
-          <w:rFonts w:hint="default" w:ascii="Calibri" w:hAnsi="Calibri" w:eastAsia="华文宋体" w:cs="Calibri"/>
-          <w:lang w:eastAsia="zh-CN"/>
-        </w:rPr>
-        <w:t>“</w:t>
-      </w:r>
-      <w:r>
-        <w:rPr>
-          <w:rFonts w:hint="eastAsia" w:ascii="Calibri" w:hAnsi="Calibri" w:eastAsia="华文宋体" w:cs="Calibri"/>
-          <w:lang w:val="en-US" w:eastAsia="zh-CN"/>
-        </w:rPr>
-        <w:tab/>
-      </w:r>
-      <w:r>
-        <w:rPr>
-          <w:rFonts w:hint="default" w:ascii="Calibri" w:hAnsi="Calibri" w:eastAsia="华文宋体" w:cs="Calibri"/>
-          <w:lang w:eastAsia="zh-CN"/>
-        </w:rPr>
-        <w:t xml:space="preserve">：8 </w:t>
-      </w:r>
-      <w:r>
-        <w:rPr>
-          <w:rFonts w:hint="eastAsia" w:ascii="Calibri" w:hAnsi="Calibri" w:eastAsia="华文宋体" w:cs="Calibri"/>
-          <w:lang w:val="en-US" w:eastAsia="zh-CN"/>
-        </w:rPr>
-        <w:t>该节点在测试模式下的发包率（每唤醒多少次发送一次数据）</w:t>
-      </w:r>
-    </w:p>
-    <w:p>
-      <w:pPr>
-        <w:shd w:val="clear" w:color="auto" w:fill="CECECE" w:themeFill="background1" w:themeFillShade="D9"/>
-        <w:spacing w:line="300" w:lineRule="auto"/>
-        <w:ind w:firstLine="1050" w:firstLineChars="500"/>
-        <w:rPr>
-          <w:rFonts w:hint="eastAsia" w:ascii="Calibri" w:hAnsi="Calibri" w:eastAsia="华文宋体" w:cs="Calibri"/>
-          <w:lang w:val="en-US" w:eastAsia="zh-CN"/>
-        </w:rPr>
-      </w:pPr>
-      <w:r>
-        <w:rPr>
-          <w:rFonts w:hint="default" w:ascii="Calibri" w:hAnsi="Calibri" w:eastAsia="华文宋体" w:cs="Calibri"/>
-          <w:lang w:eastAsia="zh-CN"/>
-        </w:rPr>
-        <w:t>“</w:t>
-      </w:r>
-      <w:r>
-        <w:rPr>
-          <w:rFonts w:hint="eastAsia" w:ascii="Calibri" w:hAnsi="Calibri" w:eastAsia="华文宋体" w:cs="Calibri"/>
-          <w:lang w:val="en-US" w:eastAsia="zh-CN"/>
-        </w:rPr>
-        <w:t>tx_wait</w:t>
-      </w:r>
-      <w:r>
-        <w:rPr>
-          <w:rFonts w:hint="default" w:ascii="Calibri" w:hAnsi="Calibri" w:eastAsia="华文宋体" w:cs="Calibri"/>
-          <w:lang w:eastAsia="zh-CN"/>
-        </w:rPr>
-        <w:t>” ：10</w:t>
-      </w:r>
-      <w:r>
-        <w:rPr>
-          <w:rFonts w:hint="eastAsia" w:ascii="Calibri" w:hAnsi="Calibri" w:eastAsia="华文宋体" w:cs="Calibri"/>
-          <w:lang w:val="en-US" w:eastAsia="zh-CN"/>
-        </w:rPr>
-        <w:tab/>
-      </w:r>
-      <w:r>
-        <w:rPr>
-          <w:rFonts w:hint="eastAsia" w:ascii="Calibri" w:hAnsi="Calibri" w:eastAsia="华文宋体" w:cs="Calibri"/>
-          <w:lang w:val="en-US" w:eastAsia="zh-CN"/>
-        </w:rPr>
-        <w:t>进入测试模式后，初次发包需等待的唤醒周期数</w:t>
-      </w:r>
-    </w:p>
-    <w:p>
-      <w:pPr>
-        <w:shd w:val="clear" w:color="auto" w:fill="CECECE" w:themeFill="background1" w:themeFillShade="D9"/>
-        <w:spacing w:line="300" w:lineRule="auto"/>
-        <w:rPr>
-          <w:szCs w:val="22"/>
-        </w:rPr>
-      </w:pPr>
-      <w:r>
-        <w:rPr>
-          <w:szCs w:val="22"/>
-        </w:rPr>
-        <w:tab/>
-      </w:r>
-      <w:r>
-        <w:rPr>
-          <w:szCs w:val="22"/>
-        </w:rPr>
-        <w:t>}</w:t>
-      </w:r>
-    </w:p>
-    <w:p>
-      <w:pPr>
-        <w:shd w:val="clear" w:color="auto" w:fill="CECECE" w:themeFill="background1" w:themeFillShade="D9"/>
-        <w:spacing w:line="300" w:lineRule="auto"/>
-        <w:rPr>
-          <w:szCs w:val="22"/>
-        </w:rPr>
-      </w:pPr>
-      <w:r>
-        <w:rPr>
-          <w:szCs w:val="22"/>
-        </w:rPr>
-        <w:t>}</w:t>
-      </w:r>
-    </w:p>
-    <w:p>
-      <w:pPr>
-        <w:shd w:val="clear" w:color="auto" w:fill="CECECE" w:themeFill="background1" w:themeFillShade="D9"/>
-        <w:spacing w:line="300" w:lineRule="auto"/>
-        <w:rPr>
-          <w:rFonts w:hint="eastAsia"/>
-          <w:szCs w:val="22"/>
-          <w:lang w:val="en-US" w:eastAsia="zh-CN"/>
-        </w:rPr>
-      </w:pPr>
-    </w:p>
-    <w:p>
-      <w:pPr>
-        <w:spacing w:line="300" w:lineRule="auto"/>
-        <w:rPr>
-          <w:szCs w:val="22"/>
-        </w:rPr>
-      </w:pPr>
-      <w:r>
-        <w:rPr>
-          <w:rFonts w:hint="eastAsia"/>
-          <w:szCs w:val="22"/>
-        </w:rPr>
-        <w:t>返回：</w:t>
-      </w:r>
-    </w:p>
-    <w:p>
-      <w:pPr>
-        <w:shd w:val="clear" w:color="auto" w:fill="CECECE" w:themeFill="background1" w:themeFillShade="D9"/>
-        <w:spacing w:line="300" w:lineRule="auto"/>
-        <w:rPr>
-          <w:szCs w:val="22"/>
-        </w:rPr>
-      </w:pPr>
-      <w:r>
-        <w:rPr>
-          <w:szCs w:val="22"/>
-        </w:rPr>
-        <w:t>{</w:t>
-      </w:r>
-    </w:p>
-    <w:p>
-      <w:pPr>
-        <w:shd w:val="clear" w:color="auto" w:fill="CECECE" w:themeFill="background1" w:themeFillShade="D9"/>
-        <w:spacing w:line="300" w:lineRule="auto"/>
-        <w:rPr>
-          <w:szCs w:val="22"/>
-        </w:rPr>
-      </w:pPr>
-      <w:r>
-        <w:rPr>
-          <w:szCs w:val="22"/>
-        </w:rPr>
-        <w:tab/>
-      </w:r>
-      <w:r>
-        <w:rPr>
-          <w:szCs w:val="22"/>
-        </w:rPr>
-        <w:t>"cmd": "</w:t>
-      </w:r>
-      <w:r>
-        <w:rPr>
-          <w:szCs w:val="22"/>
-        </w:rPr>
-        <w:t>cmd_</w:t>
+        <w:t>set</w:t>
       </w:r>
       <w:r>
         <w:rPr>
@@ -8625,7 +8301,20 @@
           <w:u w:val="none"/>
           <w:vertAlign w:val="baseline"/>
         </w:rPr>
-        <w:t>set_mode</w:t>
+        <w:t>_test</w:t>
+      </w:r>
+      <w:r>
+        <w:rPr>
+          <w:rFonts w:ascii="Tahoma" w:hAnsi="Tahoma" w:eastAsia="Tahoma" w:cs="Tahoma"/>
+          <w:b w:val="0"/>
+          <w:i w:val="0"/>
+          <w:color w:val="1B2733"/>
+          <w:sz w:val="24"/>
+          <w:szCs w:val="24"/>
+          <w:u w:val="none"/>
+          <w:vertAlign w:val="baseline"/>
+        </w:rPr>
+        <w:t>_mode</w:t>
       </w:r>
       <w:r>
         <w:rPr>
@@ -8672,6 +8361,35 @@
       <w:pPr>
         <w:shd w:val="clear" w:color="auto" w:fill="CECECE" w:themeFill="background1" w:themeFillShade="D9"/>
         <w:spacing w:line="300" w:lineRule="auto"/>
+        <w:ind w:firstLine="420"/>
+        <w:rPr>
+          <w:rFonts w:hint="default"/>
+          <w:szCs w:val="22"/>
+        </w:rPr>
+      </w:pPr>
+      <w:r>
+        <w:rPr>
+          <w:rFonts w:hint="default"/>
+          <w:szCs w:val="22"/>
+        </w:rPr>
+        <w:t>“requestid”: “1234567890123”</w:t>
+      </w:r>
+    </w:p>
+    <w:p>
+      <w:pPr>
+        <w:shd w:val="clear" w:color="auto" w:fill="CECECE" w:themeFill="background1" w:themeFillShade="D9"/>
+        <w:spacing w:line="300" w:lineRule="auto"/>
+        <w:ind w:firstLine="420"/>
+        <w:rPr>
+          <w:rFonts w:hint="eastAsia"/>
+          <w:szCs w:val="22"/>
+        </w:rPr>
+      </w:pPr>
+    </w:p>
+    <w:p>
+      <w:pPr>
+        <w:shd w:val="clear" w:color="auto" w:fill="CECECE" w:themeFill="background1" w:themeFillShade="D9"/>
+        <w:spacing w:line="300" w:lineRule="auto"/>
         <w:rPr>
           <w:szCs w:val="22"/>
         </w:rPr>
@@ -8713,6 +8431,360 @@
         <w:rPr>
           <w:szCs w:val="22"/>
         </w:rPr>
+        <w:t>"device_mac": "123456789",</w:t>
+      </w:r>
+    </w:p>
+    <w:p>
+      <w:pPr>
+        <w:shd w:val="clear" w:color="auto" w:fill="CECECE" w:themeFill="background1" w:themeFillShade="D9"/>
+        <w:spacing w:line="300" w:lineRule="auto"/>
+        <w:rPr>
+          <w:rFonts w:hint="eastAsia" w:ascii="Calibri" w:hAnsi="Calibri" w:eastAsia="华文宋体" w:cs="Calibri"/>
+          <w:lang w:val="en-US" w:eastAsia="zh-CN"/>
+        </w:rPr>
+      </w:pPr>
+      <w:r>
+        <w:rPr>
+          <w:rFonts w:hint="eastAsia"/>
+          <w:szCs w:val="22"/>
+          <w:lang w:val="en-US" w:eastAsia="zh-CN"/>
+        </w:rPr>
+        <w:t xml:space="preserve">          </w:t>
+      </w:r>
+      <w:r>
+        <w:rPr>
+          <w:rFonts w:hint="default"/>
+          <w:szCs w:val="22"/>
+          <w:lang w:eastAsia="zh-CN"/>
+        </w:rPr>
+        <w:t>”</w:t>
+      </w:r>
+      <w:r>
+        <w:rPr>
+          <w:rFonts w:hint="eastAsia" w:ascii="Calibri" w:hAnsi="Calibri" w:eastAsia="华文宋体" w:cs="Calibri"/>
+          <w:lang w:val="en-US" w:eastAsia="zh-CN"/>
+        </w:rPr>
+        <w:t>tx_rate</w:t>
+      </w:r>
+      <w:r>
+        <w:rPr>
+          <w:rFonts w:hint="default" w:ascii="Calibri" w:hAnsi="Calibri" w:eastAsia="华文宋体" w:cs="Calibri"/>
+          <w:lang w:eastAsia="zh-CN"/>
+        </w:rPr>
+        <w:t>“</w:t>
+      </w:r>
+      <w:r>
+        <w:rPr>
+          <w:rFonts w:hint="eastAsia" w:ascii="Calibri" w:hAnsi="Calibri" w:eastAsia="华文宋体" w:cs="Calibri"/>
+          <w:lang w:val="en-US" w:eastAsia="zh-CN"/>
+        </w:rPr>
+        <w:tab/>
+      </w:r>
+      <w:r>
+        <w:rPr>
+          <w:rFonts w:hint="default" w:ascii="Calibri" w:hAnsi="Calibri" w:eastAsia="华文宋体" w:cs="Calibri"/>
+          <w:lang w:eastAsia="zh-CN"/>
+        </w:rPr>
+        <w:t xml:space="preserve">：8 </w:t>
+      </w:r>
+      <w:r>
+        <w:rPr>
+          <w:rFonts w:hint="eastAsia" w:ascii="Calibri" w:hAnsi="Calibri" w:eastAsia="华文宋体" w:cs="Calibri"/>
+          <w:lang w:val="en-US" w:eastAsia="zh-CN"/>
+        </w:rPr>
+        <w:t>该节点在测试模式下的发包率（每唤醒多少次发送一次数据）</w:t>
+      </w:r>
+    </w:p>
+    <w:p>
+      <w:pPr>
+        <w:shd w:val="clear" w:color="auto" w:fill="CECECE" w:themeFill="background1" w:themeFillShade="D9"/>
+        <w:spacing w:line="300" w:lineRule="auto"/>
+        <w:ind w:firstLine="1050" w:firstLineChars="500"/>
+        <w:rPr>
+          <w:rFonts w:hint="eastAsia" w:ascii="Calibri" w:hAnsi="Calibri" w:eastAsia="华文宋体" w:cs="Calibri"/>
+          <w:lang w:val="en-US" w:eastAsia="zh-CN"/>
+        </w:rPr>
+      </w:pPr>
+      <w:r>
+        <w:rPr>
+          <w:rFonts w:hint="default" w:ascii="Calibri" w:hAnsi="Calibri" w:eastAsia="华文宋体" w:cs="Calibri"/>
+          <w:lang w:eastAsia="zh-CN"/>
+        </w:rPr>
+        <w:t>“</w:t>
+      </w:r>
+      <w:r>
+        <w:rPr>
+          <w:rFonts w:hint="eastAsia" w:ascii="Calibri" w:hAnsi="Calibri" w:eastAsia="华文宋体" w:cs="Calibri"/>
+          <w:lang w:val="en-US" w:eastAsia="zh-CN"/>
+        </w:rPr>
+        <w:t>tx_wait</w:t>
+      </w:r>
+      <w:r>
+        <w:rPr>
+          <w:rFonts w:hint="default" w:ascii="Calibri" w:hAnsi="Calibri" w:eastAsia="华文宋体" w:cs="Calibri"/>
+          <w:lang w:eastAsia="zh-CN"/>
+        </w:rPr>
+        <w:t>” ：10</w:t>
+      </w:r>
+      <w:r>
+        <w:rPr>
+          <w:rFonts w:hint="eastAsia" w:ascii="Calibri" w:hAnsi="Calibri" w:eastAsia="华文宋体" w:cs="Calibri"/>
+          <w:lang w:val="en-US" w:eastAsia="zh-CN"/>
+        </w:rPr>
+        <w:tab/>
+      </w:r>
+      <w:r>
+        <w:rPr>
+          <w:rFonts w:hint="eastAsia" w:ascii="Calibri" w:hAnsi="Calibri" w:eastAsia="华文宋体" w:cs="Calibri"/>
+          <w:lang w:val="en-US" w:eastAsia="zh-CN"/>
+        </w:rPr>
+        <w:t>进入测试模式后，初次发包需等待的唤醒周期数</w:t>
+      </w:r>
+    </w:p>
+    <w:p>
+      <w:pPr>
+        <w:shd w:val="clear" w:color="auto" w:fill="CECECE" w:themeFill="background1" w:themeFillShade="D9"/>
+        <w:spacing w:line="300" w:lineRule="auto"/>
+        <w:rPr>
+          <w:szCs w:val="22"/>
+        </w:rPr>
+      </w:pPr>
+      <w:r>
+        <w:rPr>
+          <w:szCs w:val="22"/>
+        </w:rPr>
+        <w:tab/>
+      </w:r>
+      <w:r>
+        <w:rPr>
+          <w:szCs w:val="22"/>
+        </w:rPr>
+        <w:t>}</w:t>
+      </w:r>
+    </w:p>
+    <w:p>
+      <w:pPr>
+        <w:shd w:val="clear" w:color="auto" w:fill="CECECE" w:themeFill="background1" w:themeFillShade="D9"/>
+        <w:spacing w:line="300" w:lineRule="auto"/>
+        <w:rPr>
+          <w:szCs w:val="22"/>
+        </w:rPr>
+      </w:pPr>
+      <w:r>
+        <w:rPr>
+          <w:szCs w:val="22"/>
+        </w:rPr>
+        <w:t>}</w:t>
+      </w:r>
+    </w:p>
+    <w:p>
+      <w:pPr>
+        <w:shd w:val="clear" w:color="auto" w:fill="CECECE" w:themeFill="background1" w:themeFillShade="D9"/>
+        <w:spacing w:line="300" w:lineRule="auto"/>
+        <w:rPr>
+          <w:rFonts w:hint="eastAsia"/>
+          <w:szCs w:val="22"/>
+          <w:lang w:val="en-US" w:eastAsia="zh-CN"/>
+        </w:rPr>
+      </w:pPr>
+    </w:p>
+    <w:p>
+      <w:pPr>
+        <w:spacing w:line="300" w:lineRule="auto"/>
+        <w:rPr>
+          <w:szCs w:val="22"/>
+        </w:rPr>
+      </w:pPr>
+      <w:r>
+        <w:rPr>
+          <w:rFonts w:hint="eastAsia"/>
+          <w:szCs w:val="22"/>
+        </w:rPr>
+        <w:t>返回：</w:t>
+      </w:r>
+    </w:p>
+    <w:p>
+      <w:pPr>
+        <w:shd w:val="clear" w:color="auto" w:fill="CECECE" w:themeFill="background1" w:themeFillShade="D9"/>
+        <w:spacing w:line="300" w:lineRule="auto"/>
+        <w:rPr>
+          <w:szCs w:val="22"/>
+        </w:rPr>
+      </w:pPr>
+      <w:r>
+        <w:rPr>
+          <w:szCs w:val="22"/>
+        </w:rPr>
+        <w:t>{</w:t>
+      </w:r>
+    </w:p>
+    <w:p>
+      <w:pPr>
+        <w:shd w:val="clear" w:color="auto" w:fill="CECECE" w:themeFill="background1" w:themeFillShade="D9"/>
+        <w:spacing w:line="300" w:lineRule="auto"/>
+        <w:rPr>
+          <w:szCs w:val="22"/>
+        </w:rPr>
+      </w:pPr>
+      <w:r>
+        <w:rPr>
+          <w:szCs w:val="22"/>
+        </w:rPr>
+        <w:tab/>
+      </w:r>
+      <w:r>
+        <w:rPr>
+          <w:szCs w:val="22"/>
+        </w:rPr>
+        <w:t>"cmd": "cmd_</w:t>
+      </w:r>
+      <w:r>
+        <w:rPr>
+          <w:rFonts w:ascii="Tahoma" w:hAnsi="Tahoma" w:eastAsia="Tahoma" w:cs="Tahoma"/>
+          <w:b w:val="0"/>
+          <w:i w:val="0"/>
+          <w:color w:val="1B2733"/>
+          <w:sz w:val="24"/>
+          <w:szCs w:val="24"/>
+          <w:u w:val="none"/>
+          <w:vertAlign w:val="baseline"/>
+        </w:rPr>
+        <w:t>set_</w:t>
+      </w:r>
+      <w:r>
+        <w:rPr>
+          <w:rFonts w:ascii="Tahoma" w:hAnsi="Tahoma" w:eastAsia="Tahoma" w:cs="Tahoma"/>
+          <w:b w:val="0"/>
+          <w:i w:val="0"/>
+          <w:color w:val="1B2733"/>
+          <w:sz w:val="24"/>
+          <w:szCs w:val="24"/>
+          <w:u w:val="none"/>
+          <w:vertAlign w:val="baseline"/>
+        </w:rPr>
+        <w:t>test_</w:t>
+      </w:r>
+      <w:r>
+        <w:rPr>
+          <w:rFonts w:ascii="Tahoma" w:hAnsi="Tahoma" w:eastAsia="Tahoma" w:cs="Tahoma"/>
+          <w:b w:val="0"/>
+          <w:i w:val="0"/>
+          <w:color w:val="1B2733"/>
+          <w:sz w:val="24"/>
+          <w:szCs w:val="24"/>
+          <w:u w:val="none"/>
+          <w:vertAlign w:val="baseline"/>
+        </w:rPr>
+        <w:t>mode</w:t>
+      </w:r>
+      <w:r>
+        <w:rPr>
+          <w:szCs w:val="22"/>
+        </w:rPr>
+        <w:t>",</w:t>
+      </w:r>
+    </w:p>
+    <w:p>
+      <w:pPr>
+        <w:shd w:val="clear" w:color="auto" w:fill="CECECE" w:themeFill="background1" w:themeFillShade="D9"/>
+        <w:spacing w:line="300" w:lineRule="auto"/>
+        <w:rPr>
+          <w:szCs w:val="22"/>
+        </w:rPr>
+      </w:pPr>
+      <w:r>
+        <w:rPr>
+          <w:szCs w:val="22"/>
+        </w:rPr>
+        <w:tab/>
+      </w:r>
+      <w:r>
+        <w:rPr>
+          <w:szCs w:val="22"/>
+        </w:rPr>
+        <w:t>"</w:t>
+      </w:r>
+      <w:r>
+        <w:rPr>
+          <w:rFonts w:ascii="微软雅黑" w:hAnsi="微软雅黑" w:eastAsia="微软雅黑"/>
+          <w:szCs w:val="21"/>
+        </w:rPr>
+        <w:t xml:space="preserve"> gw_mac</w:t>
+      </w:r>
+      <w:r>
+        <w:rPr>
+          <w:szCs w:val="22"/>
+        </w:rPr>
+        <w:t>": "123456789",</w:t>
+      </w:r>
+    </w:p>
+    <w:p>
+      <w:pPr>
+        <w:shd w:val="clear" w:color="auto" w:fill="CECECE" w:themeFill="background1" w:themeFillShade="D9"/>
+        <w:spacing w:line="300" w:lineRule="auto"/>
+        <w:rPr>
+          <w:szCs w:val="22"/>
+        </w:rPr>
+      </w:pPr>
+      <w:r>
+        <w:rPr>
+          <w:szCs w:val="22"/>
+        </w:rPr>
+        <w:t xml:space="preserve">    </w:t>
+      </w:r>
+      <w:r>
+        <w:rPr>
+          <w:rFonts w:hint="default"/>
+          <w:szCs w:val="22"/>
+        </w:rPr>
+        <w:t>“requestid”: “1234567890123”</w:t>
+      </w:r>
+    </w:p>
+    <w:p>
+      <w:pPr>
+        <w:shd w:val="clear" w:color="auto" w:fill="CECECE" w:themeFill="background1" w:themeFillShade="D9"/>
+        <w:spacing w:line="300" w:lineRule="auto"/>
+        <w:rPr>
+          <w:szCs w:val="22"/>
+        </w:rPr>
+      </w:pPr>
+      <w:r>
+        <w:rPr>
+          <w:szCs w:val="22"/>
+        </w:rPr>
+        <w:tab/>
+      </w:r>
+      <w:r>
+        <w:rPr>
+          <w:szCs w:val="22"/>
+        </w:rPr>
+        <w:t>"device_info": {</w:t>
+      </w:r>
+    </w:p>
+    <w:p>
+      <w:pPr>
+        <w:shd w:val="clear" w:color="auto" w:fill="CECECE" w:themeFill="background1" w:themeFillShade="D9"/>
+        <w:spacing w:line="300" w:lineRule="auto"/>
+        <w:rPr>
+          <w:szCs w:val="22"/>
+        </w:rPr>
+      </w:pPr>
+      <w:r>
+        <w:rPr>
+          <w:szCs w:val="22"/>
+        </w:rPr>
+        <w:tab/>
+      </w:r>
+      <w:r>
+        <w:rPr>
+          <w:szCs w:val="22"/>
+        </w:rPr>
+        <w:tab/>
+      </w:r>
+      <w:r>
+        <w:rPr>
+          <w:szCs w:val="22"/>
+        </w:rPr>
         <w:t>"device_mac": "</w:t>
       </w:r>
       <w:r>
@@ -8794,6 +8866,607 @@
         </w:rPr>
         <w:t>}</w:t>
       </w:r>
+    </w:p>
+    <w:p>
+      <w:pPr>
+        <w:spacing w:line="300" w:lineRule="auto"/>
+        <w:rPr>
+          <w:rFonts w:hint="eastAsia" w:ascii="Cambria" w:hAnsi="Cambria" w:eastAsia="宋体" w:cs="宋体"/>
+          <w:b/>
+          <w:bCs/>
+          <w:kern w:val="2"/>
+          <w:sz w:val="32"/>
+          <w:szCs w:val="32"/>
+          <w:lang w:val="en-US" w:eastAsia="zh-CN" w:bidi="ar-SA"/>
+        </w:rPr>
+      </w:pPr>
+      <w:r>
+        <w:rPr>
+          <w:rFonts w:hint="eastAsia" w:ascii="Cambria" w:hAnsi="Cambria" w:eastAsia="宋体" w:cs="宋体"/>
+          <w:b/>
+          <w:bCs/>
+          <w:kern w:val="2"/>
+          <w:sz w:val="32"/>
+          <w:szCs w:val="32"/>
+          <w:lang w:val="en-US" w:eastAsia="zh-CN" w:bidi="ar-SA"/>
+        </w:rPr>
+        <w:t>2.12、</w:t>
+      </w:r>
+      <w:r>
+        <w:rPr>
+          <w:rFonts w:hint="default" w:ascii="Cambria" w:hAnsi="Cambria" w:eastAsia="宋体" w:cs="宋体"/>
+          <w:b/>
+          <w:bCs/>
+          <w:kern w:val="2"/>
+          <w:sz w:val="32"/>
+          <w:szCs w:val="32"/>
+          <w:lang w:eastAsia="zh-CN" w:bidi="ar-SA"/>
+        </w:rPr>
+        <w:t>设置设备正常</w:t>
+      </w:r>
+      <w:r>
+        <w:rPr>
+          <w:rFonts w:hint="eastAsia" w:ascii="Cambria" w:hAnsi="Cambria" w:eastAsia="宋体" w:cs="宋体"/>
+          <w:b/>
+          <w:bCs/>
+          <w:kern w:val="2"/>
+          <w:sz w:val="32"/>
+          <w:szCs w:val="32"/>
+          <w:lang w:val="en-US" w:eastAsia="zh-CN" w:bidi="ar-SA"/>
+        </w:rPr>
+        <w:t>模式</w:t>
+      </w:r>
+    </w:p>
+    <w:p>
+      <w:pPr>
+        <w:spacing w:line="300" w:lineRule="auto"/>
+        <w:rPr>
+          <w:szCs w:val="22"/>
+        </w:rPr>
+      </w:pPr>
+      <w:r>
+        <w:rPr>
+          <w:rFonts w:hint="eastAsia"/>
+          <w:szCs w:val="22"/>
+        </w:rPr>
+        <w:t>请求</w:t>
+      </w:r>
+    </w:p>
+    <w:p>
+      <w:pPr>
+        <w:shd w:val="clear" w:color="auto" w:fill="CECECE" w:themeFill="background1" w:themeFillShade="D9"/>
+        <w:spacing w:line="300" w:lineRule="auto"/>
+        <w:rPr>
+          <w:szCs w:val="22"/>
+        </w:rPr>
+      </w:pPr>
+      <w:r>
+        <w:rPr>
+          <w:szCs w:val="22"/>
+        </w:rPr>
+        <w:t>{</w:t>
+      </w:r>
+    </w:p>
+    <w:p>
+      <w:pPr>
+        <w:shd w:val="clear" w:color="auto" w:fill="CECECE" w:themeFill="background1" w:themeFillShade="D9"/>
+        <w:spacing w:line="300" w:lineRule="auto"/>
+        <w:rPr>
+          <w:szCs w:val="22"/>
+        </w:rPr>
+      </w:pPr>
+      <w:r>
+        <w:rPr>
+          <w:szCs w:val="22"/>
+        </w:rPr>
+        <w:tab/>
+      </w:r>
+      <w:r>
+        <w:rPr>
+          <w:szCs w:val="22"/>
+        </w:rPr>
+        <w:t>"cmd": "cmd_</w:t>
+      </w:r>
+      <w:r>
+        <w:rPr>
+          <w:rFonts w:ascii="Tahoma" w:hAnsi="Tahoma" w:eastAsia="Tahoma" w:cs="Tahoma"/>
+          <w:b w:val="0"/>
+          <w:i w:val="0"/>
+          <w:color w:val="1B2733"/>
+          <w:sz w:val="24"/>
+          <w:szCs w:val="24"/>
+          <w:u w:val="none"/>
+          <w:vertAlign w:val="baseline"/>
+        </w:rPr>
+        <w:t>set_</w:t>
+      </w:r>
+      <w:r>
+        <w:rPr>
+          <w:rFonts w:ascii="Tahoma" w:hAnsi="Tahoma" w:eastAsia="Tahoma" w:cs="Tahoma"/>
+          <w:b w:val="0"/>
+          <w:i w:val="0"/>
+          <w:color w:val="1B2733"/>
+          <w:sz w:val="24"/>
+          <w:szCs w:val="24"/>
+          <w:u w:val="none"/>
+          <w:vertAlign w:val="baseline"/>
+        </w:rPr>
+        <w:t>normal</w:t>
+      </w:r>
+      <w:r>
+        <w:rPr>
+          <w:rFonts w:ascii="Tahoma" w:hAnsi="Tahoma" w:eastAsia="Tahoma" w:cs="Tahoma"/>
+          <w:b w:val="0"/>
+          <w:i w:val="0"/>
+          <w:color w:val="1B2733"/>
+          <w:sz w:val="24"/>
+          <w:szCs w:val="24"/>
+          <w:u w:val="none"/>
+          <w:vertAlign w:val="baseline"/>
+        </w:rPr>
+        <w:t>_mode</w:t>
+      </w:r>
+      <w:r>
+        <w:rPr>
+          <w:szCs w:val="22"/>
+        </w:rPr>
+        <w:t>",</w:t>
+      </w:r>
+    </w:p>
+    <w:p>
+      <w:pPr>
+        <w:shd w:val="clear" w:color="auto" w:fill="CECECE" w:themeFill="background1" w:themeFillShade="D9"/>
+        <w:spacing w:line="300" w:lineRule="auto"/>
+        <w:rPr>
+          <w:szCs w:val="22"/>
+        </w:rPr>
+      </w:pPr>
+      <w:r>
+        <w:rPr>
+          <w:szCs w:val="22"/>
+        </w:rPr>
+        <w:tab/>
+      </w:r>
+      <w:r>
+        <w:rPr>
+          <w:szCs w:val="22"/>
+        </w:rPr>
+        <w:t>"</w:t>
+      </w:r>
+      <w:r>
+        <w:rPr>
+          <w:rFonts w:ascii="微软雅黑" w:hAnsi="微软雅黑" w:eastAsia="微软雅黑"/>
+          <w:szCs w:val="21"/>
+        </w:rPr>
+        <w:t xml:space="preserve"> gw_mac</w:t>
+      </w:r>
+      <w:r>
+        <w:rPr>
+          <w:szCs w:val="22"/>
+        </w:rPr>
+        <w:t>": "123456789",</w:t>
+      </w:r>
+    </w:p>
+    <w:p>
+      <w:pPr>
+        <w:shd w:val="clear" w:color="auto" w:fill="CECECE" w:themeFill="background1" w:themeFillShade="D9"/>
+        <w:spacing w:line="300" w:lineRule="auto"/>
+        <w:ind w:firstLine="420"/>
+        <w:rPr>
+          <w:rFonts w:hint="default"/>
+          <w:szCs w:val="22"/>
+        </w:rPr>
+      </w:pPr>
+      <w:r>
+        <w:rPr>
+          <w:rFonts w:hint="default"/>
+          <w:szCs w:val="22"/>
+        </w:rPr>
+        <w:t>“requestid”: “1234567890123”</w:t>
+      </w:r>
+    </w:p>
+    <w:p>
+      <w:pPr>
+        <w:shd w:val="clear" w:color="auto" w:fill="CECECE" w:themeFill="background1" w:themeFillShade="D9"/>
+        <w:spacing w:line="300" w:lineRule="auto"/>
+        <w:ind w:firstLine="420"/>
+        <w:rPr>
+          <w:rFonts w:hint="eastAsia"/>
+          <w:szCs w:val="22"/>
+        </w:rPr>
+      </w:pPr>
+    </w:p>
+    <w:p>
+      <w:pPr>
+        <w:shd w:val="clear" w:color="auto" w:fill="CECECE" w:themeFill="background1" w:themeFillShade="D9"/>
+        <w:spacing w:line="300" w:lineRule="auto"/>
+        <w:rPr>
+          <w:szCs w:val="22"/>
+        </w:rPr>
+      </w:pPr>
+      <w:r>
+        <w:rPr>
+          <w:szCs w:val="22"/>
+        </w:rPr>
+        <w:tab/>
+      </w:r>
+      <w:r>
+        <w:rPr>
+          <w:szCs w:val="22"/>
+        </w:rPr>
+        <w:t>"device_info": {</w:t>
+      </w:r>
+    </w:p>
+    <w:p>
+      <w:pPr>
+        <w:shd w:val="clear" w:color="auto" w:fill="CECECE" w:themeFill="background1" w:themeFillShade="D9"/>
+        <w:spacing w:line="300" w:lineRule="auto"/>
+        <w:rPr>
+          <w:rFonts w:hint="eastAsia" w:ascii="Calibri" w:hAnsi="Calibri" w:eastAsia="华文宋体" w:cs="Calibri"/>
+          <w:lang w:eastAsia="zh-CN"/>
+        </w:rPr>
+      </w:pPr>
+      <w:r>
+        <w:rPr>
+          <w:szCs w:val="22"/>
+        </w:rPr>
+        <w:tab/>
+      </w:r>
+      <w:r>
+        <w:rPr>
+          <w:szCs w:val="22"/>
+        </w:rPr>
+        <w:tab/>
+      </w:r>
+      <w:r>
+        <w:rPr>
+          <w:szCs w:val="22"/>
+        </w:rPr>
+        <w:t>"device_mac": "123456789"</w:t>
+      </w:r>
+      <w:r>
+        <w:rPr>
+          <w:szCs w:val="22"/>
+        </w:rPr>
+        <w:t xml:space="preserve"> </w:t>
+      </w:r>
+    </w:p>
+    <w:p>
+      <w:pPr>
+        <w:shd w:val="clear" w:color="auto" w:fill="CECECE" w:themeFill="background1" w:themeFillShade="D9"/>
+        <w:spacing w:line="300" w:lineRule="auto"/>
+        <w:rPr>
+          <w:szCs w:val="22"/>
+        </w:rPr>
+      </w:pPr>
+      <w:r>
+        <w:rPr>
+          <w:szCs w:val="22"/>
+        </w:rPr>
+        <w:tab/>
+      </w:r>
+      <w:r>
+        <w:rPr>
+          <w:szCs w:val="22"/>
+        </w:rPr>
+        <w:t>}</w:t>
+      </w:r>
+    </w:p>
+    <w:p>
+      <w:pPr>
+        <w:shd w:val="clear" w:color="auto" w:fill="CECECE" w:themeFill="background1" w:themeFillShade="D9"/>
+        <w:spacing w:line="300" w:lineRule="auto"/>
+        <w:rPr>
+          <w:szCs w:val="22"/>
+        </w:rPr>
+      </w:pPr>
+      <w:r>
+        <w:rPr>
+          <w:szCs w:val="22"/>
+        </w:rPr>
+        <w:t>}</w:t>
+      </w:r>
+    </w:p>
+    <w:p>
+      <w:pPr>
+        <w:shd w:val="clear" w:color="auto" w:fill="CECECE" w:themeFill="background1" w:themeFillShade="D9"/>
+        <w:spacing w:line="300" w:lineRule="auto"/>
+        <w:rPr>
+          <w:rFonts w:hint="eastAsia"/>
+          <w:szCs w:val="22"/>
+          <w:lang w:val="en-US" w:eastAsia="zh-CN"/>
+        </w:rPr>
+      </w:pPr>
+    </w:p>
+    <w:p>
+      <w:pPr>
+        <w:spacing w:line="300" w:lineRule="auto"/>
+        <w:rPr>
+          <w:szCs w:val="22"/>
+        </w:rPr>
+      </w:pPr>
+      <w:r>
+        <w:rPr>
+          <w:rFonts w:hint="eastAsia"/>
+          <w:szCs w:val="22"/>
+        </w:rPr>
+        <w:t>返回：</w:t>
+      </w:r>
+    </w:p>
+    <w:p>
+      <w:pPr>
+        <w:shd w:val="clear" w:color="auto" w:fill="CECECE" w:themeFill="background1" w:themeFillShade="D9"/>
+        <w:spacing w:line="300" w:lineRule="auto"/>
+        <w:rPr>
+          <w:szCs w:val="22"/>
+        </w:rPr>
+      </w:pPr>
+      <w:r>
+        <w:rPr>
+          <w:szCs w:val="22"/>
+        </w:rPr>
+        <w:t>{</w:t>
+      </w:r>
+    </w:p>
+    <w:p>
+      <w:pPr>
+        <w:shd w:val="clear" w:color="auto" w:fill="CECECE" w:themeFill="background1" w:themeFillShade="D9"/>
+        <w:spacing w:line="300" w:lineRule="auto"/>
+        <w:rPr>
+          <w:szCs w:val="22"/>
+        </w:rPr>
+      </w:pPr>
+      <w:r>
+        <w:rPr>
+          <w:szCs w:val="22"/>
+        </w:rPr>
+        <w:tab/>
+      </w:r>
+      <w:r>
+        <w:rPr>
+          <w:szCs w:val="22"/>
+        </w:rPr>
+        <w:t>"cmd": "cmd_</w:t>
+      </w:r>
+      <w:r>
+        <w:rPr>
+          <w:rFonts w:ascii="Tahoma" w:hAnsi="Tahoma" w:eastAsia="Tahoma" w:cs="Tahoma"/>
+          <w:b w:val="0"/>
+          <w:i w:val="0"/>
+          <w:color w:val="1B2733"/>
+          <w:sz w:val="24"/>
+          <w:szCs w:val="24"/>
+          <w:u w:val="none"/>
+          <w:vertAlign w:val="baseline"/>
+        </w:rPr>
+        <w:t>set_</w:t>
+      </w:r>
+      <w:r>
+        <w:rPr>
+          <w:rFonts w:ascii="Tahoma" w:hAnsi="Tahoma" w:eastAsia="Tahoma" w:cs="Tahoma"/>
+          <w:b w:val="0"/>
+          <w:i w:val="0"/>
+          <w:color w:val="1B2733"/>
+          <w:sz w:val="24"/>
+          <w:szCs w:val="24"/>
+          <w:u w:val="none"/>
+          <w:vertAlign w:val="baseline"/>
+        </w:rPr>
+        <w:t>normal</w:t>
+      </w:r>
+      <w:r>
+        <w:rPr>
+          <w:rFonts w:ascii="Tahoma" w:hAnsi="Tahoma" w:eastAsia="Tahoma" w:cs="Tahoma"/>
+          <w:b w:val="0"/>
+          <w:i w:val="0"/>
+          <w:color w:val="1B2733"/>
+          <w:sz w:val="24"/>
+          <w:szCs w:val="24"/>
+          <w:u w:val="none"/>
+          <w:vertAlign w:val="baseline"/>
+        </w:rPr>
+        <w:t>_mode</w:t>
+      </w:r>
+      <w:r>
+        <w:rPr>
+          <w:szCs w:val="22"/>
+        </w:rPr>
+        <w:t>",</w:t>
+      </w:r>
+    </w:p>
+    <w:p>
+      <w:pPr>
+        <w:shd w:val="clear" w:color="auto" w:fill="CECECE" w:themeFill="background1" w:themeFillShade="D9"/>
+        <w:spacing w:line="300" w:lineRule="auto"/>
+        <w:rPr>
+          <w:szCs w:val="22"/>
+        </w:rPr>
+      </w:pPr>
+      <w:r>
+        <w:rPr>
+          <w:szCs w:val="22"/>
+        </w:rPr>
+        <w:tab/>
+      </w:r>
+      <w:r>
+        <w:rPr>
+          <w:szCs w:val="22"/>
+        </w:rPr>
+        <w:t>"</w:t>
+      </w:r>
+      <w:r>
+        <w:rPr>
+          <w:rFonts w:ascii="微软雅黑" w:hAnsi="微软雅黑" w:eastAsia="微软雅黑"/>
+          <w:szCs w:val="21"/>
+        </w:rPr>
+        <w:t xml:space="preserve"> gw_mac</w:t>
+      </w:r>
+      <w:r>
+        <w:rPr>
+          <w:szCs w:val="22"/>
+        </w:rPr>
+        <w:t>": "123456789",</w:t>
+      </w:r>
+    </w:p>
+    <w:p>
+      <w:pPr>
+        <w:shd w:val="clear" w:color="auto" w:fill="CECECE" w:themeFill="background1" w:themeFillShade="D9"/>
+        <w:spacing w:line="300" w:lineRule="auto"/>
+        <w:rPr>
+          <w:szCs w:val="22"/>
+        </w:rPr>
+      </w:pPr>
+      <w:r>
+        <w:rPr>
+          <w:szCs w:val="22"/>
+        </w:rPr>
+        <w:t xml:space="preserve">    </w:t>
+      </w:r>
+      <w:r>
+        <w:rPr>
+          <w:rFonts w:hint="default"/>
+          <w:szCs w:val="22"/>
+        </w:rPr>
+        <w:t>“requestid”: “1234567890123”</w:t>
+      </w:r>
+    </w:p>
+    <w:p>
+      <w:pPr>
+        <w:shd w:val="clear" w:color="auto" w:fill="CECECE" w:themeFill="background1" w:themeFillShade="D9"/>
+        <w:spacing w:line="300" w:lineRule="auto"/>
+        <w:rPr>
+          <w:szCs w:val="22"/>
+        </w:rPr>
+      </w:pPr>
+      <w:r>
+        <w:rPr>
+          <w:szCs w:val="22"/>
+        </w:rPr>
+        <w:tab/>
+      </w:r>
+      <w:r>
+        <w:rPr>
+          <w:szCs w:val="22"/>
+        </w:rPr>
+        <w:t>"device_info": {</w:t>
+      </w:r>
+    </w:p>
+    <w:p>
+      <w:pPr>
+        <w:shd w:val="clear" w:color="auto" w:fill="CECECE" w:themeFill="background1" w:themeFillShade="D9"/>
+        <w:spacing w:line="300" w:lineRule="auto"/>
+        <w:rPr>
+          <w:szCs w:val="22"/>
+        </w:rPr>
+      </w:pPr>
+      <w:r>
+        <w:rPr>
+          <w:szCs w:val="22"/>
+        </w:rPr>
+        <w:tab/>
+      </w:r>
+      <w:r>
+        <w:rPr>
+          <w:szCs w:val="22"/>
+        </w:rPr>
+        <w:tab/>
+      </w:r>
+      <w:r>
+        <w:rPr>
+          <w:szCs w:val="22"/>
+        </w:rPr>
+        <w:t>"device_mac": "</w:t>
+      </w:r>
+      <w:r>
+        <w:rPr>
+          <w:rFonts w:hint="eastAsia"/>
+          <w:szCs w:val="22"/>
+        </w:rPr>
+        <w:t>123456789</w:t>
+      </w:r>
+      <w:r>
+        <w:rPr>
+          <w:szCs w:val="22"/>
+        </w:rPr>
+        <w:t>",</w:t>
+      </w:r>
+      <w:bookmarkStart w:id="19" w:name="_GoBack"/>
+      <w:bookmarkEnd w:id="19"/>
+    </w:p>
+    <w:p>
+      <w:pPr>
+        <w:shd w:val="clear" w:color="auto" w:fill="CECECE" w:themeFill="background1" w:themeFillShade="D9"/>
+        <w:spacing w:line="300" w:lineRule="auto"/>
+        <w:rPr>
+          <w:szCs w:val="22"/>
+        </w:rPr>
+      </w:pPr>
+      <w:r>
+        <w:rPr>
+          <w:rFonts w:hint="eastAsia"/>
+          <w:szCs w:val="22"/>
+        </w:rPr>
+        <w:tab/>
+      </w:r>
+      <w:r>
+        <w:rPr>
+          <w:rFonts w:hint="eastAsia"/>
+          <w:szCs w:val="22"/>
+        </w:rPr>
+        <w:tab/>
+      </w:r>
+      <w:r>
+        <w:rPr>
+          <w:rFonts w:hint="eastAsia"/>
+          <w:szCs w:val="22"/>
+        </w:rPr>
+        <w:t>"status":0 //1成功，0失败</w:t>
+      </w:r>
+    </w:p>
+    <w:p>
+      <w:pPr>
+        <w:shd w:val="clear" w:color="auto" w:fill="CECECE" w:themeFill="background1" w:themeFillShade="D9"/>
+        <w:spacing w:line="300" w:lineRule="auto"/>
+        <w:rPr>
+          <w:szCs w:val="22"/>
+        </w:rPr>
+      </w:pPr>
+      <w:r>
+        <w:rPr>
+          <w:szCs w:val="22"/>
+        </w:rPr>
+        <w:tab/>
+      </w:r>
+      <w:r>
+        <w:rPr>
+          <w:szCs w:val="22"/>
+        </w:rPr>
+        <w:t>}</w:t>
+      </w:r>
+    </w:p>
+    <w:p>
+      <w:pPr>
+        <w:shd w:val="clear" w:color="auto" w:fill="CECECE" w:themeFill="background1" w:themeFillShade="D9"/>
+        <w:spacing w:line="300" w:lineRule="auto"/>
+        <w:rPr>
+          <w:szCs w:val="22"/>
+        </w:rPr>
+      </w:pPr>
+      <w:r>
+        <w:rPr>
+          <w:szCs w:val="22"/>
+        </w:rPr>
+        <w:t>}</w:t>
+      </w:r>
+    </w:p>
+    <w:p>
+      <w:pPr>
+        <w:shd w:val="clear" w:color="auto" w:fill="CECECE" w:themeFill="background1" w:themeFillShade="D9"/>
+        <w:spacing w:line="300" w:lineRule="auto"/>
+        <w:rPr>
+          <w:szCs w:val="22"/>
+        </w:rPr>
+      </w:pPr>
     </w:p>
     <w:sectPr>
       <w:headerReference r:id="rId4" w:type="first"/>

</xml_diff>